<commit_message>
Atualização do plano da 2ª interação
</commit_message>
<xml_diff>
--- a/2ª iteração do projeto.docx
+++ b/2ª iteração do projeto.docx
@@ -9,77 +9,8 @@
     </w:p>
     <w:p>
       <w:r>
-        <w:t>12/04/13 –</w:t>
-      </w:r>
-      <w:r>
-        <w:t xml:space="preserve"> </w:t>
-      </w:r>
-      <w:r>
-        <w:rPr>
-          <w:u w:val="single"/>
-        </w:rPr>
-        <w:t>P</w:t>
-      </w:r>
-      <w:r>
-        <w:rPr>
-          <w:u w:val="single"/>
-        </w:rPr>
-        <w:t xml:space="preserve">lanejamento da </w:t>
-      </w:r>
-      <w:r>
-        <w:rPr>
-          <w:u w:val="single"/>
-        </w:rPr>
-        <w:t>i</w:t>
-      </w:r>
-      <w:r>
-        <w:rPr>
-          <w:u w:val="single"/>
-        </w:rPr>
-        <w:t>teração</w:t>
-      </w:r>
-      <w:r>
-        <w:t>, a</w:t>
-      </w:r>
-      <w:r>
-        <w:t>bordagem técnica</w:t>
-      </w:r>
-      <w:r>
-        <w:t xml:space="preserve"> </w:t>
-      </w:r>
-      <w:r>
-        <w:sym w:font="Wingdings" w:char="F0E0"/>
-      </w:r>
-      <w:r>
-        <w:t xml:space="preserve"> (</w:t>
-      </w:r>
-      <w:proofErr w:type="spellStart"/>
-      <w:r>
-        <w:t>Architecture</w:t>
-      </w:r>
-      <w:proofErr w:type="spellEnd"/>
-      <w:r>
-        <w:t xml:space="preserve"> Notebook) planejamento de GUI, modelagem de </w:t>
-      </w:r>
-      <w:proofErr w:type="gramStart"/>
-      <w:r>
-        <w:t>Classes</w:t>
-      </w:r>
-      <w:proofErr w:type="gramEnd"/>
-    </w:p>
-    <w:p>
-      <w:r>
-        <w:t xml:space="preserve">19/04/13 – </w:t>
-      </w:r>
-      <w:bookmarkStart w:id="0" w:name="_GoBack"/>
-      <w:bookmarkEnd w:id="0"/>
-    </w:p>
-    <w:p>
-      <w:r>
-        <w:t xml:space="preserve">26/04/13 – </w:t>
-      </w:r>
-    </w:p>
-    <w:p>
+        <w:t xml:space="preserve">Deadline: </w:t>
+      </w:r>
       <w:r>
         <w:t xml:space="preserve">03/05/13 – </w:t>
       </w:r>
@@ -151,6 +82,92 @@
       <w:r>
         <w:t>“Identificar e Refinar Requisitos”.</w:t>
       </w:r>
+    </w:p>
+    <w:p>
+      <w:r>
+        <w:t xml:space="preserve">Semana </w:t>
+      </w:r>
+      <w:proofErr w:type="gramStart"/>
+      <w:r>
+        <w:t>2</w:t>
+      </w:r>
+      <w:proofErr w:type="gramEnd"/>
+      <w:r>
+        <w:t>:</w:t>
+      </w:r>
+    </w:p>
+    <w:p>
+      <w:pPr>
+        <w:pStyle w:val="PargrafodaLista"/>
+        <w:numPr>
+          <w:ilvl w:val="0"/>
+          <w:numId w:val="2"/>
+        </w:numPr>
+      </w:pPr>
+      <w:r>
+        <w:t>Sérgio –</w:t>
+      </w:r>
+      <w:r>
+        <w:t xml:space="preserve"> Fazendo a</w:t>
+      </w:r>
+      <w:r>
+        <w:t xml:space="preserve"> GUI</w:t>
+      </w:r>
+      <w:r>
+        <w:t xml:space="preserve"> no Java</w:t>
+      </w:r>
+    </w:p>
+    <w:p>
+      <w:pPr>
+        <w:pStyle w:val="PargrafodaLista"/>
+        <w:numPr>
+          <w:ilvl w:val="0"/>
+          <w:numId w:val="2"/>
+        </w:numPr>
+      </w:pPr>
+      <w:r>
+        <w:t>Leonardo – Abordagem técnica</w:t>
+      </w:r>
+    </w:p>
+    <w:p>
+      <w:pPr>
+        <w:pStyle w:val="PargrafodaLista"/>
+        <w:numPr>
+          <w:ilvl w:val="0"/>
+          <w:numId w:val="2"/>
+        </w:numPr>
+      </w:pPr>
+      <w:r>
+        <w:t>Fernando –</w:t>
+      </w:r>
+      <w:r>
+        <w:t xml:space="preserve"> Abordagem técnica</w:t>
+      </w:r>
+    </w:p>
+    <w:p>
+      <w:pPr>
+        <w:pStyle w:val="PargrafodaLista"/>
+        <w:numPr>
+          <w:ilvl w:val="0"/>
+          <w:numId w:val="2"/>
+        </w:numPr>
+      </w:pPr>
+      <w:r>
+        <w:t>Ricardo –</w:t>
+      </w:r>
+      <w:r>
+        <w:t xml:space="preserve"> Programando Classes no Java</w:t>
+      </w:r>
+      <w:r>
+        <w:t>.</w:t>
+      </w:r>
+    </w:p>
+    <w:p>
+      <w:pPr>
+        <w:pStyle w:val="PargrafodaLista"/>
+      </w:pPr>
+      <w:bookmarkStart w:id="0" w:name="_GoBack"/>
+      <w:bookmarkEnd w:id="0"/>
     </w:p>
     <w:sectPr>
       <w:pgSz w:w="11906" w:h="16838"/>
@@ -279,6 +296,18 @@
   </w:abstractNum>
   <w:num w:numId="1">
     <w:abstractNumId w:val="0"/>
+  </w:num>
+  <w:num w:numId="2">
+    <w:abstractNumId w:val="0"/>
+    <w:lvlOverride w:ilvl="0"/>
+    <w:lvlOverride w:ilvl="1"/>
+    <w:lvlOverride w:ilvl="2"/>
+    <w:lvlOverride w:ilvl="3"/>
+    <w:lvlOverride w:ilvl="4"/>
+    <w:lvlOverride w:ilvl="5"/>
+    <w:lvlOverride w:ilvl="6"/>
+    <w:lvlOverride w:ilvl="7"/>
+    <w:lvlOverride w:ilvl="8"/>
   </w:num>
 </w:numbering>
 </file>

</xml_diff>